<commit_message>
doc5 mo ta bang du lieu
</commit_message>
<xml_diff>
--- a/Documents/5-ThietKeDuLieu.docx
+++ b/Documents/5-ThietKeDuLieu.docx
@@ -685,18 +685,18 @@
               <w:spacing w:after="120"/>
               <w:jc w:val="center"/>
               <w:rPr>
-                <w:rFonts w:eastAsia="SimSun"/>
-                <w:color w:val="0000FF"/>
-                <w:lang w:val="en-US"/>
-              </w:rPr>
-            </w:pPr>
-            <w:r>
-              <w:rPr>
-                <w:rFonts w:eastAsia="SimSun"/>
-                <w:color w:val="0000FF"/>
-                <w:lang w:val="en-US"/>
-              </w:rPr>
-              <w:t>&lt;mô tả phiên bản tài liệu&gt;</w:t>
+                <w:rFonts w:hint="default" w:eastAsia="SimSun"/>
+                <w:color w:val="0000FF"/>
+                <w:lang w:val="en"/>
+              </w:rPr>
+            </w:pPr>
+            <w:r>
+              <w:rPr>
+                <w:rFonts w:hint="default" w:eastAsia="SimSun"/>
+                <w:color w:val="0000FF"/>
+                <w:lang w:val="en"/>
+              </w:rPr>
+              <w:t>Mô tả bảng dữ liệu 1</w:t>
             </w:r>
           </w:p>
         </w:tc>
@@ -1061,6 +1061,8 @@
           <w:lang w:val="en-US"/>
         </w:rPr>
       </w:pPr>
+      <w:bookmarkStart w:id="13" w:name="_GoBack"/>
+      <w:bookmarkEnd w:id="13"/>
       <w:r>
         <w:rPr>
           <w:lang w:val="en-US"/>
@@ -1078,14 +1080,9 @@
       <w:pPr>
         <w:pStyle w:val="29"/>
         <w:tabs>
-          <w:tab w:val="left" w:pos="432"/>
+          <w:tab w:val="right" w:leader="dot" w:pos="9027"/>
+          <w:tab w:val="clear" w:pos="9360"/>
         </w:tabs>
-        <w:rPr>
-          <w:rFonts w:asciiTheme="minorHAnsi" w:hAnsiTheme="minorHAnsi" w:eastAsiaTheme="minorEastAsia" w:cstheme="minorBidi"/>
-          <w:sz w:val="22"/>
-          <w:szCs w:val="22"/>
-          <w:lang w:val="en-US"/>
-        </w:rPr>
       </w:pPr>
       <w:r>
         <w:rPr>
@@ -1097,7 +1094,7 @@
         <w:rPr>
           <w:lang w:val="en-US"/>
         </w:rPr>
-        <w:instrText xml:space="preserve"> TOC \o "1-2" \h \z \u </w:instrText>
+        <w:instrText xml:space="preserve">TOC \o "1-3" \h \u </w:instrText>
       </w:r>
       <w:r>
         <w:rPr>
@@ -1106,43 +1103,34 @@
         <w:fldChar w:fldCharType="separate"/>
       </w:r>
       <w:r>
+        <w:rPr>
+          <w:lang w:val="en-US"/>
+        </w:rPr>
         <w:fldChar w:fldCharType="begin"/>
       </w:r>
       <w:r>
-        <w:instrText xml:space="preserve"> HYPERLINK \l "_Toc369451398" </w:instrText>
-      </w:r>
-      <w:r>
+        <w:rPr>
+          <w:lang w:val="en-US"/>
+        </w:rPr>
+        <w:instrText xml:space="preserve"> HYPERLINK \l _Toc202246204 </w:instrText>
+      </w:r>
+      <w:r>
+        <w:rPr>
+          <w:lang w:val="en-US"/>
+        </w:rPr>
         <w:fldChar w:fldCharType="separate"/>
       </w:r>
       <w:r>
-        <w:rPr>
-          <w:rStyle w:val="22"/>
-        </w:rPr>
-        <w:t>1.</w:t>
-      </w:r>
-      <w:r>
-        <w:rPr>
-          <w:rFonts w:asciiTheme="minorHAnsi" w:hAnsiTheme="minorHAnsi" w:eastAsiaTheme="minorEastAsia" w:cstheme="minorBidi"/>
-          <w:sz w:val="22"/>
-          <w:szCs w:val="22"/>
-          <w:lang w:val="en-US"/>
-        </w:rPr>
+        <w:t>1. Sơ đồ logic</w:t>
+      </w:r>
+      <w:r>
         <w:tab/>
       </w:r>
       <w:r>
-        <w:rPr>
-          <w:rStyle w:val="22"/>
-        </w:rPr>
-        <w:t>Sơ đồ logic</w:t>
-      </w:r>
-      <w:r>
-        <w:tab/>
-      </w:r>
-      <w:r>
         <w:fldChar w:fldCharType="begin"/>
       </w:r>
       <w:r>
-        <w:instrText xml:space="preserve"> PAGEREF _Toc369451398 \h </w:instrText>
+        <w:instrText xml:space="preserve"> PAGEREF _Toc202246204 </w:instrText>
       </w:r>
       <w:r>
         <w:fldChar w:fldCharType="separate"/>
@@ -1154,6 +1142,9 @@
         <w:fldChar w:fldCharType="end"/>
       </w:r>
       <w:r>
+        <w:rPr>
+          <w:lang w:val="en-US"/>
+        </w:rPr>
         <w:fldChar w:fldCharType="end"/>
       </w:r>
     </w:p>
@@ -1161,44 +1152,88 @@
       <w:pPr>
         <w:pStyle w:val="29"/>
         <w:tabs>
-          <w:tab w:val="left" w:pos="432"/>
+          <w:tab w:val="right" w:leader="dot" w:pos="9027"/>
+          <w:tab w:val="clear" w:pos="9360"/>
         </w:tabs>
-        <w:rPr>
-          <w:rFonts w:asciiTheme="minorHAnsi" w:hAnsiTheme="minorHAnsi" w:eastAsiaTheme="minorEastAsia" w:cstheme="minorBidi"/>
-          <w:sz w:val="22"/>
-          <w:szCs w:val="22"/>
-          <w:lang w:val="en-US"/>
-        </w:rPr>
       </w:pPr>
       <w:r>
+        <w:rPr>
+          <w:lang w:val="en-US"/>
+        </w:rPr>
         <w:fldChar w:fldCharType="begin"/>
       </w:r>
       <w:r>
-        <w:instrText xml:space="preserve"> HYPERLINK \l "_Toc369451399" </w:instrText>
-      </w:r>
-      <w:r>
+        <w:rPr>
+          <w:lang w:val="en-US"/>
+        </w:rPr>
+        <w:instrText xml:space="preserve"> HYPERLINK \l _Toc656408191 </w:instrText>
+      </w:r>
+      <w:r>
+        <w:rPr>
+          <w:lang w:val="en-US"/>
+        </w:rPr>
         <w:fldChar w:fldCharType="separate"/>
       </w:r>
       <w:r>
-        <w:rPr>
-          <w:rStyle w:val="22"/>
-        </w:rPr>
-        <w:t>2.</w:t>
-      </w:r>
-      <w:r>
-        <w:rPr>
-          <w:rFonts w:asciiTheme="minorHAnsi" w:hAnsiTheme="minorHAnsi" w:eastAsiaTheme="minorEastAsia" w:cstheme="minorBidi"/>
-          <w:sz w:val="22"/>
-          <w:szCs w:val="22"/>
-          <w:lang w:val="en-US"/>
-        </w:rPr>
+        <w:t>2. Mô tả chi tiết các kiểu dữ liệu trong sơ đồ logic</w:t>
+      </w:r>
+      <w:r>
         <w:tab/>
       </w:r>
       <w:r>
-        <w:rPr>
-          <w:rStyle w:val="22"/>
-        </w:rPr>
-        <w:t>Mô tả chi tiết các kiểu dữ liệu trong sơ đồ logic</w:t>
+        <w:fldChar w:fldCharType="begin"/>
+      </w:r>
+      <w:r>
+        <w:instrText xml:space="preserve"> PAGEREF _Toc656408191 </w:instrText>
+      </w:r>
+      <w:r>
+        <w:fldChar w:fldCharType="separate"/>
+      </w:r>
+      <w:r>
+        <w:t>3</w:t>
+      </w:r>
+      <w:r>
+        <w:fldChar w:fldCharType="end"/>
+      </w:r>
+      <w:r>
+        <w:rPr>
+          <w:lang w:val="en-US"/>
+        </w:rPr>
+        <w:fldChar w:fldCharType="end"/>
+      </w:r>
+    </w:p>
+    <w:p>
+      <w:pPr>
+        <w:pStyle w:val="30"/>
+        <w:tabs>
+          <w:tab w:val="right" w:leader="dot" w:pos="9027"/>
+          <w:tab w:val="clear" w:pos="9360"/>
+        </w:tabs>
+      </w:pPr>
+      <w:r>
+        <w:rPr>
+          <w:lang w:val="en-US"/>
+        </w:rPr>
+        <w:fldChar w:fldCharType="begin"/>
+      </w:r>
+      <w:r>
+        <w:rPr>
+          <w:lang w:val="en-US"/>
+        </w:rPr>
+        <w:instrText xml:space="preserve"> HYPERLINK \l _Toc736393575 </w:instrText>
+      </w:r>
+      <w:r>
+        <w:rPr>
+          <w:lang w:val="en-US"/>
+        </w:rPr>
+        <w:fldChar w:fldCharType="separate"/>
+      </w:r>
+      <w:r>
+        <w:rPr>
+          <w:rFonts w:hint="default"/>
+          <w:lang w:val="en"/>
+        </w:rPr>
+        <w:t>2.1 Publiser</w:t>
       </w:r>
       <w:r>
         <w:tab/>
@@ -1207,7 +1242,7 @@
         <w:fldChar w:fldCharType="begin"/>
       </w:r>
       <w:r>
-        <w:instrText xml:space="preserve"> PAGEREF _Toc369451399 \h </w:instrText>
+        <w:instrText xml:space="preserve"> PAGEREF _Toc736393575 </w:instrText>
       </w:r>
       <w:r>
         <w:fldChar w:fldCharType="separate"/>
@@ -1219,6 +1254,357 @@
         <w:fldChar w:fldCharType="end"/>
       </w:r>
       <w:r>
+        <w:rPr>
+          <w:lang w:val="en-US"/>
+        </w:rPr>
+        <w:fldChar w:fldCharType="end"/>
+      </w:r>
+    </w:p>
+    <w:p>
+      <w:pPr>
+        <w:pStyle w:val="30"/>
+        <w:tabs>
+          <w:tab w:val="right" w:leader="dot" w:pos="9027"/>
+          <w:tab w:val="clear" w:pos="9360"/>
+        </w:tabs>
+      </w:pPr>
+      <w:r>
+        <w:rPr>
+          <w:lang w:val="en-US"/>
+        </w:rPr>
+        <w:fldChar w:fldCharType="begin"/>
+      </w:r>
+      <w:r>
+        <w:rPr>
+          <w:lang w:val="en-US"/>
+        </w:rPr>
+        <w:instrText xml:space="preserve"> HYPERLINK \l _Toc370558915 </w:instrText>
+      </w:r>
+      <w:r>
+        <w:rPr>
+          <w:lang w:val="en-US"/>
+        </w:rPr>
+        <w:fldChar w:fldCharType="separate"/>
+      </w:r>
+      <w:r>
+        <w:rPr>
+          <w:rFonts w:hint="default"/>
+          <w:lang w:val="en"/>
+        </w:rPr>
+        <w:t>2.2 Books</w:t>
+      </w:r>
+      <w:r>
+        <w:tab/>
+      </w:r>
+      <w:r>
+        <w:fldChar w:fldCharType="begin"/>
+      </w:r>
+      <w:r>
+        <w:instrText xml:space="preserve"> PAGEREF _Toc370558915 </w:instrText>
+      </w:r>
+      <w:r>
+        <w:fldChar w:fldCharType="separate"/>
+      </w:r>
+      <w:r>
+        <w:t>3</w:t>
+      </w:r>
+      <w:r>
+        <w:fldChar w:fldCharType="end"/>
+      </w:r>
+      <w:r>
+        <w:rPr>
+          <w:lang w:val="en-US"/>
+        </w:rPr>
+        <w:fldChar w:fldCharType="end"/>
+      </w:r>
+    </w:p>
+    <w:p>
+      <w:pPr>
+        <w:pStyle w:val="30"/>
+        <w:tabs>
+          <w:tab w:val="right" w:leader="dot" w:pos="9027"/>
+          <w:tab w:val="clear" w:pos="9360"/>
+        </w:tabs>
+      </w:pPr>
+      <w:r>
+        <w:rPr>
+          <w:lang w:val="en-US"/>
+        </w:rPr>
+        <w:fldChar w:fldCharType="begin"/>
+      </w:r>
+      <w:r>
+        <w:rPr>
+          <w:lang w:val="en-US"/>
+        </w:rPr>
+        <w:instrText xml:space="preserve"> HYPERLINK \l _Toc1997219721 </w:instrText>
+      </w:r>
+      <w:r>
+        <w:rPr>
+          <w:lang w:val="en-US"/>
+        </w:rPr>
+        <w:fldChar w:fldCharType="separate"/>
+      </w:r>
+      <w:r>
+        <w:rPr>
+          <w:rFonts w:hint="default"/>
+          <w:lang w:val="en"/>
+        </w:rPr>
+        <w:t>2.3 Author book</w:t>
+      </w:r>
+      <w:r>
+        <w:tab/>
+      </w:r>
+      <w:r>
+        <w:fldChar w:fldCharType="begin"/>
+      </w:r>
+      <w:r>
+        <w:instrText xml:space="preserve"> PAGEREF _Toc1997219721 </w:instrText>
+      </w:r>
+      <w:r>
+        <w:fldChar w:fldCharType="separate"/>
+      </w:r>
+      <w:r>
+        <w:t>3</w:t>
+      </w:r>
+      <w:r>
+        <w:fldChar w:fldCharType="end"/>
+      </w:r>
+      <w:r>
+        <w:rPr>
+          <w:lang w:val="en-US"/>
+        </w:rPr>
+        <w:fldChar w:fldCharType="end"/>
+      </w:r>
+    </w:p>
+    <w:p>
+      <w:pPr>
+        <w:pStyle w:val="30"/>
+        <w:tabs>
+          <w:tab w:val="right" w:leader="dot" w:pos="9027"/>
+          <w:tab w:val="clear" w:pos="9360"/>
+        </w:tabs>
+      </w:pPr>
+      <w:r>
+        <w:rPr>
+          <w:lang w:val="en-US"/>
+        </w:rPr>
+        <w:fldChar w:fldCharType="begin"/>
+      </w:r>
+      <w:r>
+        <w:rPr>
+          <w:lang w:val="en-US"/>
+        </w:rPr>
+        <w:instrText xml:space="preserve"> HYPERLINK \l _Toc188649843 </w:instrText>
+      </w:r>
+      <w:r>
+        <w:rPr>
+          <w:lang w:val="en-US"/>
+        </w:rPr>
+        <w:fldChar w:fldCharType="separate"/>
+      </w:r>
+      <w:r>
+        <w:rPr>
+          <w:rFonts w:hint="default"/>
+          <w:lang w:val="en"/>
+        </w:rPr>
+        <w:t>2.4 Categories</w:t>
+      </w:r>
+      <w:r>
+        <w:tab/>
+      </w:r>
+      <w:r>
+        <w:fldChar w:fldCharType="begin"/>
+      </w:r>
+      <w:r>
+        <w:instrText xml:space="preserve"> PAGEREF _Toc188649843 </w:instrText>
+      </w:r>
+      <w:r>
+        <w:fldChar w:fldCharType="separate"/>
+      </w:r>
+      <w:r>
+        <w:t>3</w:t>
+      </w:r>
+      <w:r>
+        <w:fldChar w:fldCharType="end"/>
+      </w:r>
+      <w:r>
+        <w:rPr>
+          <w:lang w:val="en-US"/>
+        </w:rPr>
+        <w:fldChar w:fldCharType="end"/>
+      </w:r>
+    </w:p>
+    <w:p>
+      <w:pPr>
+        <w:pStyle w:val="30"/>
+        <w:tabs>
+          <w:tab w:val="right" w:leader="dot" w:pos="9027"/>
+          <w:tab w:val="clear" w:pos="9360"/>
+        </w:tabs>
+      </w:pPr>
+      <w:r>
+        <w:rPr>
+          <w:lang w:val="en-US"/>
+        </w:rPr>
+        <w:fldChar w:fldCharType="begin"/>
+      </w:r>
+      <w:r>
+        <w:rPr>
+          <w:lang w:val="en-US"/>
+        </w:rPr>
+        <w:instrText xml:space="preserve"> HYPERLINK \l _Toc1025538867 </w:instrText>
+      </w:r>
+      <w:r>
+        <w:rPr>
+          <w:lang w:val="en-US"/>
+        </w:rPr>
+        <w:fldChar w:fldCharType="separate"/>
+      </w:r>
+      <w:r>
+        <w:rPr>
+          <w:rFonts w:hint="default"/>
+          <w:lang w:val="en"/>
+        </w:rPr>
+        <w:t>2.5 Author</w:t>
+      </w:r>
+      <w:r>
+        <w:tab/>
+      </w:r>
+      <w:r>
+        <w:fldChar w:fldCharType="begin"/>
+      </w:r>
+      <w:r>
+        <w:instrText xml:space="preserve"> PAGEREF _Toc1025538867 </w:instrText>
+      </w:r>
+      <w:r>
+        <w:fldChar w:fldCharType="separate"/>
+      </w:r>
+      <w:r>
+        <w:t>3</w:t>
+      </w:r>
+      <w:r>
+        <w:fldChar w:fldCharType="end"/>
+      </w:r>
+      <w:r>
+        <w:rPr>
+          <w:lang w:val="en-US"/>
+        </w:rPr>
+        <w:fldChar w:fldCharType="end"/>
+      </w:r>
+    </w:p>
+    <w:p>
+      <w:pPr>
+        <w:pStyle w:val="30"/>
+        <w:tabs>
+          <w:tab w:val="right" w:leader="dot" w:pos="9027"/>
+          <w:tab w:val="clear" w:pos="9360"/>
+        </w:tabs>
+      </w:pPr>
+      <w:r>
+        <w:rPr>
+          <w:lang w:val="en-US"/>
+        </w:rPr>
+        <w:fldChar w:fldCharType="begin"/>
+      </w:r>
+      <w:r>
+        <w:rPr>
+          <w:lang w:val="en-US"/>
+        </w:rPr>
+        <w:instrText xml:space="preserve"> HYPERLINK \l _Toc796524840 </w:instrText>
+      </w:r>
+      <w:r>
+        <w:rPr>
+          <w:lang w:val="en-US"/>
+        </w:rPr>
+        <w:fldChar w:fldCharType="separate"/>
+      </w:r>
+      <w:r>
+        <w:rPr>
+          <w:rFonts w:hint="default"/>
+          <w:lang w:val="en"/>
+        </w:rPr>
+        <w:t>2.6 Reader types</w:t>
+      </w:r>
+      <w:r>
+        <w:tab/>
+      </w:r>
+      <w:r>
+        <w:fldChar w:fldCharType="begin"/>
+      </w:r>
+      <w:r>
+        <w:instrText xml:space="preserve"> PAGEREF _Toc796524840 </w:instrText>
+      </w:r>
+      <w:r>
+        <w:fldChar w:fldCharType="separate"/>
+      </w:r>
+      <w:r>
+        <w:t>4</w:t>
+      </w:r>
+      <w:r>
+        <w:fldChar w:fldCharType="end"/>
+      </w:r>
+      <w:r>
+        <w:rPr>
+          <w:lang w:val="en-US"/>
+        </w:rPr>
+        <w:fldChar w:fldCharType="end"/>
+      </w:r>
+    </w:p>
+    <w:p>
+      <w:pPr>
+        <w:pStyle w:val="30"/>
+        <w:tabs>
+          <w:tab w:val="right" w:leader="dot" w:pos="9027"/>
+          <w:tab w:val="clear" w:pos="9360"/>
+        </w:tabs>
+      </w:pPr>
+      <w:r>
+        <w:rPr>
+          <w:lang w:val="en-US"/>
+        </w:rPr>
+        <w:fldChar w:fldCharType="begin"/>
+      </w:r>
+      <w:r>
+        <w:rPr>
+          <w:lang w:val="en-US"/>
+        </w:rPr>
+        <w:instrText xml:space="preserve"> HYPERLINK \l _Toc594612036 </w:instrText>
+      </w:r>
+      <w:r>
+        <w:rPr>
+          <w:lang w:val="en-US"/>
+        </w:rPr>
+        <w:fldChar w:fldCharType="separate"/>
+      </w:r>
+      <w:r>
+        <w:rPr>
+          <w:rFonts w:hint="default"/>
+          <w:lang w:val="en"/>
+        </w:rPr>
+        <w:t>2.7 Book items</w:t>
+      </w:r>
+      <w:r>
+        <w:tab/>
+      </w:r>
+      <w:r>
+        <w:fldChar w:fldCharType="begin"/>
+      </w:r>
+      <w:r>
+        <w:instrText xml:space="preserve"> PAGEREF _Toc594612036 </w:instrText>
+      </w:r>
+      <w:r>
+        <w:fldChar w:fldCharType="separate"/>
+      </w:r>
+      <w:r>
+        <w:t>4</w:t>
+      </w:r>
+      <w:r>
+        <w:fldChar w:fldCharType="end"/>
+      </w:r>
+      <w:r>
+        <w:rPr>
+          <w:lang w:val="en-US"/>
+        </w:rPr>
         <w:fldChar w:fldCharType="end"/>
       </w:r>
     </w:p>
@@ -1326,11 +1712,13 @@
       </w:pPr>
       <w:bookmarkStart w:id="0" w:name="_Toc176928159"/>
       <w:bookmarkStart w:id="1" w:name="_Toc369451398"/>
+      <w:bookmarkStart w:id="2" w:name="_Toc202246204"/>
       <w:r>
         <w:t>Sơ đồ logic</w:t>
       </w:r>
       <w:bookmarkEnd w:id="0"/>
       <w:bookmarkEnd w:id="1"/>
+      <w:bookmarkEnd w:id="2"/>
     </w:p>
     <w:p>
       <w:pPr>
@@ -1386,13 +1774,15 @@
         <w:spacing w:line="360" w:lineRule="auto"/>
         <w:jc w:val="both"/>
       </w:pPr>
-      <w:bookmarkStart w:id="2" w:name="_Toc176928160"/>
       <w:bookmarkStart w:id="3" w:name="_Toc369451399"/>
+      <w:bookmarkStart w:id="4" w:name="_Toc176928160"/>
+      <w:bookmarkStart w:id="5" w:name="_Toc656408191"/>
       <w:r>
         <w:t>Mô tả chi tiết các kiểu dữ liệu trong sơ đồ logic</w:t>
       </w:r>
-      <w:bookmarkEnd w:id="2"/>
       <w:bookmarkEnd w:id="3"/>
+      <w:bookmarkEnd w:id="4"/>
+      <w:bookmarkEnd w:id="5"/>
     </w:p>
     <w:p>
       <w:pPr>
@@ -1404,6 +1794,7 @@
           <w:lang w:val="en"/>
         </w:rPr>
       </w:pPr>
+      <w:bookmarkStart w:id="6" w:name="_Toc736393575"/>
       <w:r>
         <w:rPr>
           <w:rFonts w:hint="default"/>
@@ -1411,6 +1802,7 @@
         </w:rPr>
         <w:t>Publiser</w:t>
       </w:r>
+      <w:bookmarkEnd w:id="6"/>
     </w:p>
     <w:tbl>
       <w:tblPr>
@@ -1830,6 +2222,7 @@
           <w:lang w:val="en"/>
         </w:rPr>
       </w:pPr>
+      <w:bookmarkStart w:id="7" w:name="_Toc370558915"/>
       <w:r>
         <w:rPr>
           <w:rFonts w:hint="default"/>
@@ -1837,6 +2230,7 @@
         </w:rPr>
         <w:t>Books</w:t>
       </w:r>
+      <w:bookmarkEnd w:id="7"/>
     </w:p>
     <w:tbl>
       <w:tblPr>
@@ -1876,12 +2270,6 @@
             <w:insideH w:val="single" w:color="auto" w:sz="4" w:space="0"/>
             <w:insideV w:val="single" w:color="auto" w:sz="4" w:space="0"/>
           </w:tblBorders>
-          <w:tblCellMar>
-            <w:top w:w="0" w:type="dxa"/>
-            <w:left w:w="108" w:type="dxa"/>
-            <w:bottom w:w="0" w:type="dxa"/>
-            <w:right w:w="108" w:type="dxa"/>
-          </w:tblCellMar>
         </w:tblPrEx>
         <w:tc>
           <w:tcPr>
@@ -1946,278 +2334,6 @@
             <w:r>
               <w:t>Ý nghĩa/ghi chú</w:t>
             </w:r>
-          </w:p>
-        </w:tc>
-      </w:tr>
-      <w:tr>
-        <w:tblPrEx>
-          <w:tblBorders>
-            <w:top w:val="single" w:color="auto" w:sz="4" w:space="0"/>
-            <w:left w:val="single" w:color="auto" w:sz="4" w:space="0"/>
-            <w:bottom w:val="single" w:color="auto" w:sz="4" w:space="0"/>
-            <w:right w:val="single" w:color="auto" w:sz="4" w:space="0"/>
-            <w:insideH w:val="single" w:color="auto" w:sz="4" w:space="0"/>
-            <w:insideV w:val="single" w:color="auto" w:sz="4" w:space="0"/>
-          </w:tblBorders>
-          <w:tblCellMar>
-            <w:top w:w="0" w:type="dxa"/>
-            <w:left w:w="108" w:type="dxa"/>
-            <w:bottom w:w="0" w:type="dxa"/>
-            <w:right w:w="108" w:type="dxa"/>
-          </w:tblCellMar>
-        </w:tblPrEx>
-        <w:tc>
-          <w:tcPr>
-            <w:tcW w:w="801" w:type="dxa"/>
-          </w:tcPr>
-          <w:p>
-            <w:pPr>
-              <w:pStyle w:val="14"/>
-              <w:spacing w:after="0" w:line="240" w:lineRule="auto"/>
-              <w:ind w:left="0" w:leftChars="0" w:firstLine="0" w:firstLineChars="0"/>
-              <w:jc w:val="center"/>
-              <w:rPr>
-                <w:rFonts w:hint="default"/>
-                <w:color w:val="0000FF"/>
-                <w:lang w:val="en"/>
-              </w:rPr>
-            </w:pPr>
-            <w:r>
-              <w:rPr>
-                <w:rFonts w:hint="default"/>
-                <w:color w:val="0000FF"/>
-                <w:lang w:val="en"/>
-              </w:rPr>
-              <w:t>1</w:t>
-            </w:r>
-          </w:p>
-        </w:tc>
-        <w:tc>
-          <w:tcPr>
-            <w:tcW w:w="1833" w:type="dxa"/>
-          </w:tcPr>
-          <w:p>
-            <w:pPr>
-              <w:pStyle w:val="14"/>
-              <w:spacing w:after="0" w:line="240" w:lineRule="auto"/>
-              <w:ind w:left="0" w:leftChars="0" w:firstLine="0" w:firstLineChars="0"/>
-              <w:jc w:val="center"/>
-              <w:rPr>
-                <w:rFonts w:hint="default"/>
-                <w:color w:val="0000FF"/>
-                <w:lang w:val="en"/>
-              </w:rPr>
-            </w:pPr>
-            <w:r>
-              <w:rPr>
-                <w:rFonts w:hint="default"/>
-                <w:color w:val="0000FF"/>
-                <w:lang w:val="en"/>
-              </w:rPr>
-              <w:t>id</w:t>
-            </w:r>
-          </w:p>
-        </w:tc>
-        <w:tc>
-          <w:tcPr>
-            <w:tcW w:w="1688" w:type="dxa"/>
-          </w:tcPr>
-          <w:p>
-            <w:pPr>
-              <w:pStyle w:val="14"/>
-              <w:spacing w:after="0" w:line="240" w:lineRule="auto"/>
-              <w:ind w:left="0" w:leftChars="0" w:firstLine="0" w:firstLineChars="0"/>
-              <w:jc w:val="center"/>
-              <w:rPr>
-                <w:rFonts w:hint="default"/>
-                <w:color w:val="0000FF"/>
-                <w:lang w:val="en"/>
-              </w:rPr>
-            </w:pPr>
-            <w:r>
-              <w:rPr>
-                <w:rFonts w:hint="default"/>
-                <w:color w:val="0000FF"/>
-                <w:lang w:val="en"/>
-              </w:rPr>
-              <w:t>int</w:t>
-            </w:r>
-          </w:p>
-        </w:tc>
-        <w:tc>
-          <w:tcPr>
-            <w:tcW w:w="1688" w:type="dxa"/>
-          </w:tcPr>
-          <w:p>
-            <w:pPr>
-              <w:pStyle w:val="14"/>
-              <w:spacing w:after="0" w:line="240" w:lineRule="auto"/>
-              <w:ind w:left="0" w:leftChars="0" w:firstLine="0" w:firstLineChars="0"/>
-              <w:jc w:val="center"/>
-              <w:rPr>
-                <w:rFonts w:hint="default"/>
-                <w:color w:val="0000FF"/>
-                <w:lang w:val="en"/>
-              </w:rPr>
-            </w:pPr>
-            <w:r>
-              <w:rPr>
-                <w:rFonts w:hint="default"/>
-                <w:color w:val="0000FF"/>
-                <w:lang w:val="en"/>
-              </w:rPr>
-              <w:t>pk</w:t>
-            </w:r>
-          </w:p>
-        </w:tc>
-        <w:tc>
-          <w:tcPr>
-            <w:tcW w:w="2858" w:type="dxa"/>
-          </w:tcPr>
-          <w:p>
-            <w:pPr>
-              <w:pStyle w:val="14"/>
-              <w:spacing w:after="0" w:line="240" w:lineRule="auto"/>
-              <w:ind w:left="0" w:leftChars="0" w:firstLine="0" w:firstLineChars="0"/>
-              <w:jc w:val="center"/>
-              <w:rPr>
-                <w:rFonts w:hint="default"/>
-                <w:color w:val="0000FF"/>
-                <w:lang w:val="en"/>
-              </w:rPr>
-            </w:pPr>
-          </w:p>
-        </w:tc>
-      </w:tr>
-      <w:tr>
-        <w:tblPrEx>
-          <w:tblBorders>
-            <w:top w:val="single" w:color="auto" w:sz="4" w:space="0"/>
-            <w:left w:val="single" w:color="auto" w:sz="4" w:space="0"/>
-            <w:bottom w:val="single" w:color="auto" w:sz="4" w:space="0"/>
-            <w:right w:val="single" w:color="auto" w:sz="4" w:space="0"/>
-            <w:insideH w:val="single" w:color="auto" w:sz="4" w:space="0"/>
-            <w:insideV w:val="single" w:color="auto" w:sz="4" w:space="0"/>
-          </w:tblBorders>
-          <w:tblCellMar>
-            <w:top w:w="0" w:type="dxa"/>
-            <w:left w:w="108" w:type="dxa"/>
-            <w:bottom w:w="0" w:type="dxa"/>
-            <w:right w:w="108" w:type="dxa"/>
-          </w:tblCellMar>
-        </w:tblPrEx>
-        <w:tc>
-          <w:tcPr>
-            <w:tcW w:w="801" w:type="dxa"/>
-          </w:tcPr>
-          <w:p>
-            <w:pPr>
-              <w:pStyle w:val="14"/>
-              <w:spacing w:after="0" w:line="240" w:lineRule="auto"/>
-              <w:ind w:left="0" w:leftChars="0" w:firstLine="0" w:firstLineChars="0"/>
-              <w:jc w:val="center"/>
-              <w:rPr>
-                <w:rFonts w:hint="default"/>
-                <w:color w:val="0000FF"/>
-                <w:lang w:val="en"/>
-              </w:rPr>
-            </w:pPr>
-            <w:r>
-              <w:rPr>
-                <w:rFonts w:hint="default"/>
-                <w:color w:val="0000FF"/>
-                <w:lang w:val="en"/>
-              </w:rPr>
-              <w:t>2</w:t>
-            </w:r>
-          </w:p>
-        </w:tc>
-        <w:tc>
-          <w:tcPr>
-            <w:tcW w:w="1833" w:type="dxa"/>
-          </w:tcPr>
-          <w:p>
-            <w:pPr>
-              <w:pStyle w:val="14"/>
-              <w:spacing w:after="0" w:line="240" w:lineRule="auto"/>
-              <w:ind w:left="0" w:leftChars="0" w:firstLine="0" w:firstLineChars="0"/>
-              <w:jc w:val="center"/>
-              <w:rPr>
-                <w:rFonts w:hint="default"/>
-                <w:color w:val="0000FF"/>
-                <w:lang w:val="en"/>
-              </w:rPr>
-            </w:pPr>
-            <w:r>
-              <w:rPr>
-                <w:rFonts w:hint="default"/>
-                <w:color w:val="0000FF"/>
-                <w:lang w:val="en"/>
-              </w:rPr>
-              <w:t>title</w:t>
-            </w:r>
-          </w:p>
-        </w:tc>
-        <w:tc>
-          <w:tcPr>
-            <w:tcW w:w="1688" w:type="dxa"/>
-          </w:tcPr>
-          <w:p>
-            <w:pPr>
-              <w:pStyle w:val="14"/>
-              <w:spacing w:after="0" w:line="240" w:lineRule="auto"/>
-              <w:ind w:left="0" w:leftChars="0" w:firstLine="0" w:firstLineChars="0"/>
-              <w:jc w:val="center"/>
-              <w:rPr>
-                <w:rFonts w:hint="default"/>
-                <w:color w:val="0000FF"/>
-                <w:lang w:val="en"/>
-              </w:rPr>
-            </w:pPr>
-            <w:r>
-              <w:rPr>
-                <w:rFonts w:hint="default"/>
-                <w:color w:val="0000FF"/>
-                <w:lang w:val="en"/>
-              </w:rPr>
-              <w:t>varchar</w:t>
-            </w:r>
-          </w:p>
-        </w:tc>
-        <w:tc>
-          <w:tcPr>
-            <w:tcW w:w="1688" w:type="dxa"/>
-          </w:tcPr>
-          <w:p>
-            <w:pPr>
-              <w:pStyle w:val="14"/>
-              <w:spacing w:after="0" w:line="240" w:lineRule="auto"/>
-              <w:ind w:left="0" w:leftChars="0" w:firstLine="0" w:firstLineChars="0"/>
-              <w:jc w:val="center"/>
-              <w:rPr>
-                <w:rFonts w:hint="default"/>
-                <w:color w:val="0000FF"/>
-                <w:lang w:val="en"/>
-              </w:rPr>
-            </w:pPr>
-          </w:p>
-        </w:tc>
-        <w:tc>
-          <w:tcPr>
-            <w:tcW w:w="2858" w:type="dxa"/>
-          </w:tcPr>
-          <w:p>
-            <w:pPr>
-              <w:pStyle w:val="14"/>
-              <w:spacing w:after="0" w:line="240" w:lineRule="auto"/>
-              <w:ind w:left="0" w:leftChars="0" w:firstLine="0" w:firstLineChars="0"/>
-              <w:jc w:val="center"/>
-              <w:rPr>
-                <w:rFonts w:hint="default"/>
-                <w:color w:val="0000FF"/>
-                <w:lang w:val="en"/>
-              </w:rPr>
-            </w:pPr>
           </w:p>
         </w:tc>
       </w:tr>
@@ -2254,7 +2370,7 @@
                 <w:color w:val="0000FF"/>
                 <w:lang w:val="en"/>
               </w:rPr>
-              <w:t>3</w:t>
+              <w:t>1</w:t>
             </w:r>
           </w:p>
         </w:tc>
@@ -2280,7 +2396,7 @@
                 <w:color w:val="0000FF"/>
                 <w:lang w:val="en"/>
               </w:rPr>
-              <w:t>publiser</w:t>
+              <w:t>id</w:t>
             </w:r>
           </w:p>
         </w:tc>
@@ -2332,7 +2448,7 @@
                 <w:color w:val="0000FF"/>
                 <w:lang w:val="en"/>
               </w:rPr>
-              <w:t>fk</w:t>
+              <w:t>pk</w:t>
             </w:r>
           </w:p>
         </w:tc>
@@ -2352,35 +2468,6 @@
                 <w:lang w:val="en"/>
               </w:rPr>
             </w:pPr>
-            <w:r>
-              <w:rPr>
-                <w:rFonts w:hint="default"/>
-                <w:color w:val="0000FF"/>
-                <w:lang w:val="en"/>
-              </w:rPr>
-              <w:t>tham chiếu đến id bảng</w:t>
-            </w:r>
-          </w:p>
-          <w:p>
-            <w:pPr>
-              <w:pStyle w:val="14"/>
-              <w:spacing w:after="0" w:line="240" w:lineRule="auto"/>
-              <w:ind w:left="0" w:leftChars="0" w:firstLine="0" w:firstLineChars="0"/>
-              <w:jc w:val="center"/>
-              <w:rPr>
-                <w:rFonts w:hint="default"/>
-                <w:color w:val="0000FF"/>
-                <w:lang w:val="en"/>
-              </w:rPr>
-            </w:pPr>
-            <w:r>
-              <w:rPr>
-                <w:rFonts w:hint="default"/>
-                <w:color w:val="0000FF"/>
-                <w:lang w:val="en"/>
-              </w:rPr>
-              <w:t>Publiser</w:t>
-            </w:r>
           </w:p>
         </w:tc>
       </w:tr>
@@ -2394,12 +2481,6 @@
             <w:insideH w:val="single" w:color="auto" w:sz="4" w:space="0"/>
             <w:insideV w:val="single" w:color="auto" w:sz="4" w:space="0"/>
           </w:tblBorders>
-          <w:tblCellMar>
-            <w:top w:w="0" w:type="dxa"/>
-            <w:left w:w="108" w:type="dxa"/>
-            <w:bottom w:w="0" w:type="dxa"/>
-            <w:right w:w="108" w:type="dxa"/>
-          </w:tblCellMar>
         </w:tblPrEx>
         <w:tc>
           <w:tcPr>
@@ -2423,7 +2504,7 @@
                 <w:color w:val="0000FF"/>
                 <w:lang w:val="en"/>
               </w:rPr>
-              <w:t>4</w:t>
+              <w:t>2</w:t>
             </w:r>
           </w:p>
         </w:tc>
@@ -2449,7 +2530,7 @@
                 <w:color w:val="0000FF"/>
                 <w:lang w:val="en"/>
               </w:rPr>
-              <w:t>isbn</w:t>
+              <w:t>title</w:t>
             </w:r>
           </w:p>
         </w:tc>
@@ -2513,14 +2594,6 @@
                 <w:lang w:val="en"/>
               </w:rPr>
             </w:pPr>
-            <w:r>
-              <w:rPr>
-                <w:rFonts w:hint="default"/>
-                <w:color w:val="0000FF"/>
-                <w:lang w:val="en"/>
-              </w:rPr>
-              <w:t>Sách tiếng anh mới có isbn</w:t>
-            </w:r>
           </w:p>
         </w:tc>
       </w:tr>
@@ -2534,12 +2607,6 @@
             <w:insideH w:val="single" w:color="auto" w:sz="4" w:space="0"/>
             <w:insideV w:val="single" w:color="auto" w:sz="4" w:space="0"/>
           </w:tblBorders>
-          <w:tblCellMar>
-            <w:top w:w="0" w:type="dxa"/>
-            <w:left w:w="108" w:type="dxa"/>
-            <w:bottom w:w="0" w:type="dxa"/>
-            <w:right w:w="108" w:type="dxa"/>
-          </w:tblCellMar>
         </w:tblPrEx>
         <w:tc>
           <w:tcPr>
@@ -2563,7 +2630,7 @@
                 <w:color w:val="0000FF"/>
                 <w:lang w:val="en"/>
               </w:rPr>
-              <w:t>5</w:t>
+              <w:t>3</w:t>
             </w:r>
           </w:p>
         </w:tc>
@@ -2589,7 +2656,7 @@
                 <w:color w:val="0000FF"/>
                 <w:lang w:val="en"/>
               </w:rPr>
-              <w:t>category</w:t>
+              <w:t>publiser</w:t>
             </w:r>
           </w:p>
         </w:tc>
@@ -2667,7 +2734,28 @@
                 <w:color w:val="0000FF"/>
                 <w:lang w:val="en"/>
               </w:rPr>
-              <w:t>tham chiếu đến id bảng Categories</w:t>
+              <w:t>tham chiếu đến id bảng</w:t>
+            </w:r>
+          </w:p>
+          <w:p>
+            <w:pPr>
+              <w:pStyle w:val="14"/>
+              <w:spacing w:after="0" w:line="240" w:lineRule="auto"/>
+              <w:ind w:left="0" w:leftChars="0" w:firstLine="0" w:firstLineChars="0"/>
+              <w:jc w:val="center"/>
+              <w:rPr>
+                <w:rFonts w:hint="default"/>
+                <w:color w:val="0000FF"/>
+                <w:lang w:val="en"/>
+              </w:rPr>
+            </w:pPr>
+            <w:r>
+              <w:rPr>
+                <w:rFonts w:hint="default"/>
+                <w:color w:val="0000FF"/>
+                <w:lang w:val="en"/>
+              </w:rPr>
+              <w:t>Publiser</w:t>
             </w:r>
           </w:p>
         </w:tc>
@@ -2682,12 +2770,282 @@
             <w:insideH w:val="single" w:color="auto" w:sz="4" w:space="0"/>
             <w:insideV w:val="single" w:color="auto" w:sz="4" w:space="0"/>
           </w:tblBorders>
-          <w:tblCellMar>
-            <w:top w:w="0" w:type="dxa"/>
-            <w:left w:w="108" w:type="dxa"/>
-            <w:bottom w:w="0" w:type="dxa"/>
-            <w:right w:w="108" w:type="dxa"/>
-          </w:tblCellMar>
+        </w:tblPrEx>
+        <w:tc>
+          <w:tcPr>
+            <w:tcW w:w="801" w:type="dxa"/>
+          </w:tcPr>
+          <w:p>
+            <w:pPr>
+              <w:pStyle w:val="14"/>
+              <w:spacing w:after="0" w:line="240" w:lineRule="auto"/>
+              <w:ind w:left="0" w:leftChars="0" w:firstLine="0" w:firstLineChars="0"/>
+              <w:jc w:val="center"/>
+              <w:rPr>
+                <w:rFonts w:hint="default"/>
+                <w:color w:val="0000FF"/>
+                <w:lang w:val="en"/>
+              </w:rPr>
+            </w:pPr>
+            <w:r>
+              <w:rPr>
+                <w:rFonts w:hint="default"/>
+                <w:color w:val="0000FF"/>
+                <w:lang w:val="en"/>
+              </w:rPr>
+              <w:t>4</w:t>
+            </w:r>
+          </w:p>
+        </w:tc>
+        <w:tc>
+          <w:tcPr>
+            <w:tcW w:w="1833" w:type="dxa"/>
+          </w:tcPr>
+          <w:p>
+            <w:pPr>
+              <w:pStyle w:val="14"/>
+              <w:spacing w:after="0" w:line="240" w:lineRule="auto"/>
+              <w:ind w:left="0" w:leftChars="0" w:firstLine="0" w:firstLineChars="0"/>
+              <w:jc w:val="center"/>
+              <w:rPr>
+                <w:rFonts w:hint="default"/>
+                <w:color w:val="0000FF"/>
+                <w:lang w:val="en"/>
+              </w:rPr>
+            </w:pPr>
+            <w:r>
+              <w:rPr>
+                <w:rFonts w:hint="default"/>
+                <w:color w:val="0000FF"/>
+                <w:lang w:val="en"/>
+              </w:rPr>
+              <w:t>isbn</w:t>
+            </w:r>
+          </w:p>
+        </w:tc>
+        <w:tc>
+          <w:tcPr>
+            <w:tcW w:w="1688" w:type="dxa"/>
+          </w:tcPr>
+          <w:p>
+            <w:pPr>
+              <w:pStyle w:val="14"/>
+              <w:spacing w:after="0" w:line="240" w:lineRule="auto"/>
+              <w:ind w:left="0" w:leftChars="0" w:firstLine="0" w:firstLineChars="0"/>
+              <w:jc w:val="center"/>
+              <w:rPr>
+                <w:rFonts w:hint="default"/>
+                <w:color w:val="0000FF"/>
+                <w:lang w:val="en"/>
+              </w:rPr>
+            </w:pPr>
+            <w:r>
+              <w:rPr>
+                <w:rFonts w:hint="default"/>
+                <w:color w:val="0000FF"/>
+                <w:lang w:val="en"/>
+              </w:rPr>
+              <w:t>varchar</w:t>
+            </w:r>
+          </w:p>
+        </w:tc>
+        <w:tc>
+          <w:tcPr>
+            <w:tcW w:w="1688" w:type="dxa"/>
+          </w:tcPr>
+          <w:p>
+            <w:pPr>
+              <w:pStyle w:val="14"/>
+              <w:spacing w:after="0" w:line="240" w:lineRule="auto"/>
+              <w:ind w:left="0" w:leftChars="0" w:firstLine="0" w:firstLineChars="0"/>
+              <w:jc w:val="center"/>
+              <w:rPr>
+                <w:rFonts w:hint="default"/>
+                <w:color w:val="0000FF"/>
+                <w:lang w:val="en"/>
+              </w:rPr>
+            </w:pPr>
+          </w:p>
+        </w:tc>
+        <w:tc>
+          <w:tcPr>
+            <w:tcW w:w="2858" w:type="dxa"/>
+          </w:tcPr>
+          <w:p>
+            <w:pPr>
+              <w:pStyle w:val="14"/>
+              <w:spacing w:after="0" w:line="240" w:lineRule="auto"/>
+              <w:ind w:left="0" w:leftChars="0" w:firstLine="0" w:firstLineChars="0"/>
+              <w:jc w:val="center"/>
+              <w:rPr>
+                <w:rFonts w:hint="default"/>
+                <w:color w:val="0000FF"/>
+                <w:lang w:val="en"/>
+              </w:rPr>
+            </w:pPr>
+            <w:r>
+              <w:rPr>
+                <w:rFonts w:hint="default"/>
+                <w:color w:val="0000FF"/>
+                <w:lang w:val="en"/>
+              </w:rPr>
+              <w:t>Sách tiếng anh mới có isbn</w:t>
+            </w:r>
+          </w:p>
+        </w:tc>
+      </w:tr>
+      <w:tr>
+        <w:tblPrEx>
+          <w:tblBorders>
+            <w:top w:val="single" w:color="auto" w:sz="4" w:space="0"/>
+            <w:left w:val="single" w:color="auto" w:sz="4" w:space="0"/>
+            <w:bottom w:val="single" w:color="auto" w:sz="4" w:space="0"/>
+            <w:right w:val="single" w:color="auto" w:sz="4" w:space="0"/>
+            <w:insideH w:val="single" w:color="auto" w:sz="4" w:space="0"/>
+            <w:insideV w:val="single" w:color="auto" w:sz="4" w:space="0"/>
+          </w:tblBorders>
+        </w:tblPrEx>
+        <w:tc>
+          <w:tcPr>
+            <w:tcW w:w="801" w:type="dxa"/>
+          </w:tcPr>
+          <w:p>
+            <w:pPr>
+              <w:pStyle w:val="14"/>
+              <w:spacing w:after="0" w:line="240" w:lineRule="auto"/>
+              <w:ind w:left="0" w:leftChars="0" w:firstLine="0" w:firstLineChars="0"/>
+              <w:jc w:val="center"/>
+              <w:rPr>
+                <w:rFonts w:hint="default"/>
+                <w:color w:val="0000FF"/>
+                <w:lang w:val="en"/>
+              </w:rPr>
+            </w:pPr>
+            <w:r>
+              <w:rPr>
+                <w:rFonts w:hint="default"/>
+                <w:color w:val="0000FF"/>
+                <w:lang w:val="en"/>
+              </w:rPr>
+              <w:t>5</w:t>
+            </w:r>
+          </w:p>
+        </w:tc>
+        <w:tc>
+          <w:tcPr>
+            <w:tcW w:w="1833" w:type="dxa"/>
+          </w:tcPr>
+          <w:p>
+            <w:pPr>
+              <w:pStyle w:val="14"/>
+              <w:spacing w:after="0" w:line="240" w:lineRule="auto"/>
+              <w:ind w:left="0" w:leftChars="0" w:firstLine="0" w:firstLineChars="0"/>
+              <w:jc w:val="center"/>
+              <w:rPr>
+                <w:rFonts w:hint="default"/>
+                <w:color w:val="0000FF"/>
+                <w:lang w:val="en"/>
+              </w:rPr>
+            </w:pPr>
+            <w:r>
+              <w:rPr>
+                <w:rFonts w:hint="default"/>
+                <w:color w:val="0000FF"/>
+                <w:lang w:val="en"/>
+              </w:rPr>
+              <w:t>category</w:t>
+            </w:r>
+          </w:p>
+        </w:tc>
+        <w:tc>
+          <w:tcPr>
+            <w:tcW w:w="1688" w:type="dxa"/>
+          </w:tcPr>
+          <w:p>
+            <w:pPr>
+              <w:pStyle w:val="14"/>
+              <w:spacing w:after="0" w:line="240" w:lineRule="auto"/>
+              <w:ind w:left="0" w:leftChars="0" w:firstLine="0" w:firstLineChars="0"/>
+              <w:jc w:val="center"/>
+              <w:rPr>
+                <w:rFonts w:hint="default"/>
+                <w:color w:val="0000FF"/>
+                <w:lang w:val="en"/>
+              </w:rPr>
+            </w:pPr>
+            <w:r>
+              <w:rPr>
+                <w:rFonts w:hint="default"/>
+                <w:color w:val="0000FF"/>
+                <w:lang w:val="en"/>
+              </w:rPr>
+              <w:t>int</w:t>
+            </w:r>
+          </w:p>
+        </w:tc>
+        <w:tc>
+          <w:tcPr>
+            <w:tcW w:w="1688" w:type="dxa"/>
+          </w:tcPr>
+          <w:p>
+            <w:pPr>
+              <w:pStyle w:val="14"/>
+              <w:spacing w:after="0" w:line="240" w:lineRule="auto"/>
+              <w:ind w:left="0" w:leftChars="0" w:firstLine="0" w:firstLineChars="0"/>
+              <w:jc w:val="center"/>
+              <w:rPr>
+                <w:rFonts w:hint="default"/>
+                <w:color w:val="0000FF"/>
+                <w:lang w:val="en"/>
+              </w:rPr>
+            </w:pPr>
+            <w:r>
+              <w:rPr>
+                <w:rFonts w:hint="default"/>
+                <w:color w:val="0000FF"/>
+                <w:lang w:val="en"/>
+              </w:rPr>
+              <w:t>fk</w:t>
+            </w:r>
+          </w:p>
+        </w:tc>
+        <w:tc>
+          <w:tcPr>
+            <w:tcW w:w="2858" w:type="dxa"/>
+          </w:tcPr>
+          <w:p>
+            <w:pPr>
+              <w:pStyle w:val="14"/>
+              <w:spacing w:after="0" w:line="240" w:lineRule="auto"/>
+              <w:ind w:left="0" w:leftChars="0" w:firstLine="0" w:firstLineChars="0"/>
+              <w:jc w:val="center"/>
+              <w:rPr>
+                <w:rFonts w:hint="default"/>
+                <w:color w:val="0000FF"/>
+                <w:lang w:val="en"/>
+              </w:rPr>
+            </w:pPr>
+            <w:r>
+              <w:rPr>
+                <w:rFonts w:hint="default"/>
+                <w:color w:val="0000FF"/>
+                <w:lang w:val="en"/>
+              </w:rPr>
+              <w:t>tham chiếu đến id bảng Categories</w:t>
+            </w:r>
+          </w:p>
+        </w:tc>
+      </w:tr>
+      <w:tr>
+        <w:tblPrEx>
+          <w:tblBorders>
+            <w:top w:val="single" w:color="auto" w:sz="4" w:space="0"/>
+            <w:left w:val="single" w:color="auto" w:sz="4" w:space="0"/>
+            <w:bottom w:val="single" w:color="auto" w:sz="4" w:space="0"/>
+            <w:right w:val="single" w:color="auto" w:sz="4" w:space="0"/>
+            <w:insideH w:val="single" w:color="auto" w:sz="4" w:space="0"/>
+            <w:insideV w:val="single" w:color="auto" w:sz="4" w:space="0"/>
+          </w:tblBorders>
         </w:tblPrEx>
         <w:tc>
           <w:tcPr>
@@ -2829,6 +3187,7 @@
           <w:lang w:val="en"/>
         </w:rPr>
       </w:pPr>
+      <w:bookmarkStart w:id="8" w:name="_Toc1997219721"/>
       <w:r>
         <w:rPr>
           <w:rFonts w:hint="default"/>
@@ -2836,6 +3195,7 @@
         </w:rPr>
         <w:t>Author book</w:t>
       </w:r>
+      <w:bookmarkEnd w:id="8"/>
     </w:p>
     <w:tbl>
       <w:tblPr>
@@ -2875,12 +3235,6 @@
             <w:insideH w:val="single" w:color="auto" w:sz="4" w:space="0"/>
             <w:insideV w:val="single" w:color="auto" w:sz="4" w:space="0"/>
           </w:tblBorders>
-          <w:tblCellMar>
-            <w:top w:w="0" w:type="dxa"/>
-            <w:left w:w="108" w:type="dxa"/>
-            <w:bottom w:w="0" w:type="dxa"/>
-            <w:right w:w="108" w:type="dxa"/>
-          </w:tblCellMar>
         </w:tblPrEx>
         <w:tc>
           <w:tcPr>
@@ -2944,294 +3298,6 @@
             </w:pPr>
             <w:r>
               <w:t>Ý nghĩa/ghi chú</w:t>
-            </w:r>
-          </w:p>
-        </w:tc>
-      </w:tr>
-      <w:tr>
-        <w:tblPrEx>
-          <w:tblBorders>
-            <w:top w:val="single" w:color="auto" w:sz="4" w:space="0"/>
-            <w:left w:val="single" w:color="auto" w:sz="4" w:space="0"/>
-            <w:bottom w:val="single" w:color="auto" w:sz="4" w:space="0"/>
-            <w:right w:val="single" w:color="auto" w:sz="4" w:space="0"/>
-            <w:insideH w:val="single" w:color="auto" w:sz="4" w:space="0"/>
-            <w:insideV w:val="single" w:color="auto" w:sz="4" w:space="0"/>
-          </w:tblBorders>
-          <w:tblCellMar>
-            <w:top w:w="0" w:type="dxa"/>
-            <w:left w:w="108" w:type="dxa"/>
-            <w:bottom w:w="0" w:type="dxa"/>
-            <w:right w:w="108" w:type="dxa"/>
-          </w:tblCellMar>
-        </w:tblPrEx>
-        <w:tc>
-          <w:tcPr>
-            <w:tcW w:w="801" w:type="dxa"/>
-          </w:tcPr>
-          <w:p>
-            <w:pPr>
-              <w:pStyle w:val="14"/>
-              <w:spacing w:after="0" w:line="240" w:lineRule="auto"/>
-              <w:ind w:left="0" w:leftChars="0" w:firstLine="0" w:firstLineChars="0"/>
-              <w:jc w:val="center"/>
-              <w:rPr>
-                <w:rFonts w:hint="default"/>
-                <w:color w:val="0000FF"/>
-                <w:lang w:val="en"/>
-              </w:rPr>
-            </w:pPr>
-            <w:r>
-              <w:rPr>
-                <w:rFonts w:hint="default"/>
-                <w:color w:val="0000FF"/>
-                <w:lang w:val="en"/>
-              </w:rPr>
-              <w:t>1</w:t>
-            </w:r>
-          </w:p>
-        </w:tc>
-        <w:tc>
-          <w:tcPr>
-            <w:tcW w:w="1833" w:type="dxa"/>
-          </w:tcPr>
-          <w:p>
-            <w:pPr>
-              <w:pStyle w:val="14"/>
-              <w:spacing w:after="0" w:line="240" w:lineRule="auto"/>
-              <w:ind w:left="0" w:leftChars="0" w:firstLine="0" w:firstLineChars="0"/>
-              <w:jc w:val="center"/>
-              <w:rPr>
-                <w:rFonts w:hint="default"/>
-                <w:color w:val="0000FF"/>
-                <w:lang w:val="en"/>
-              </w:rPr>
-            </w:pPr>
-            <w:r>
-              <w:rPr>
-                <w:rFonts w:hint="default"/>
-                <w:color w:val="0000FF"/>
-                <w:lang w:val="en"/>
-              </w:rPr>
-              <w:t>id</w:t>
-            </w:r>
-          </w:p>
-        </w:tc>
-        <w:tc>
-          <w:tcPr>
-            <w:tcW w:w="1688" w:type="dxa"/>
-          </w:tcPr>
-          <w:p>
-            <w:pPr>
-              <w:pStyle w:val="14"/>
-              <w:spacing w:after="0" w:line="240" w:lineRule="auto"/>
-              <w:ind w:left="0" w:leftChars="0" w:firstLine="0" w:firstLineChars="0"/>
-              <w:jc w:val="center"/>
-              <w:rPr>
-                <w:rFonts w:hint="default"/>
-                <w:color w:val="0000FF"/>
-                <w:lang w:val="en"/>
-              </w:rPr>
-            </w:pPr>
-            <w:r>
-              <w:rPr>
-                <w:rFonts w:hint="default"/>
-                <w:color w:val="0000FF"/>
-                <w:lang w:val="en"/>
-              </w:rPr>
-              <w:t>int</w:t>
-            </w:r>
-          </w:p>
-        </w:tc>
-        <w:tc>
-          <w:tcPr>
-            <w:tcW w:w="1688" w:type="dxa"/>
-          </w:tcPr>
-          <w:p>
-            <w:pPr>
-              <w:pStyle w:val="14"/>
-              <w:spacing w:after="0" w:line="240" w:lineRule="auto"/>
-              <w:ind w:left="0" w:leftChars="0" w:firstLine="0" w:firstLineChars="0"/>
-              <w:jc w:val="center"/>
-              <w:rPr>
-                <w:rFonts w:hint="default"/>
-                <w:color w:val="0000FF"/>
-                <w:lang w:val="en"/>
-              </w:rPr>
-            </w:pPr>
-            <w:r>
-              <w:rPr>
-                <w:rFonts w:hint="default"/>
-                <w:color w:val="0000FF"/>
-                <w:lang w:val="en"/>
-              </w:rPr>
-              <w:t>pk</w:t>
-            </w:r>
-          </w:p>
-        </w:tc>
-        <w:tc>
-          <w:tcPr>
-            <w:tcW w:w="2858" w:type="dxa"/>
-          </w:tcPr>
-          <w:p>
-            <w:pPr>
-              <w:pStyle w:val="14"/>
-              <w:spacing w:after="0" w:line="240" w:lineRule="auto"/>
-              <w:ind w:left="0" w:leftChars="0" w:firstLine="0" w:firstLineChars="0"/>
-              <w:jc w:val="center"/>
-              <w:rPr>
-                <w:rFonts w:hint="default"/>
-                <w:color w:val="0000FF"/>
-                <w:lang w:val="en"/>
-              </w:rPr>
-            </w:pPr>
-          </w:p>
-        </w:tc>
-      </w:tr>
-      <w:tr>
-        <w:tblPrEx>
-          <w:tblBorders>
-            <w:top w:val="single" w:color="auto" w:sz="4" w:space="0"/>
-            <w:left w:val="single" w:color="auto" w:sz="4" w:space="0"/>
-            <w:bottom w:val="single" w:color="auto" w:sz="4" w:space="0"/>
-            <w:right w:val="single" w:color="auto" w:sz="4" w:space="0"/>
-            <w:insideH w:val="single" w:color="auto" w:sz="4" w:space="0"/>
-            <w:insideV w:val="single" w:color="auto" w:sz="4" w:space="0"/>
-          </w:tblBorders>
-          <w:tblCellMar>
-            <w:top w:w="0" w:type="dxa"/>
-            <w:left w:w="108" w:type="dxa"/>
-            <w:bottom w:w="0" w:type="dxa"/>
-            <w:right w:w="108" w:type="dxa"/>
-          </w:tblCellMar>
-        </w:tblPrEx>
-        <w:tc>
-          <w:tcPr>
-            <w:tcW w:w="801" w:type="dxa"/>
-          </w:tcPr>
-          <w:p>
-            <w:pPr>
-              <w:pStyle w:val="14"/>
-              <w:spacing w:after="0" w:line="240" w:lineRule="auto"/>
-              <w:ind w:left="0" w:leftChars="0" w:firstLine="0" w:firstLineChars="0"/>
-              <w:jc w:val="center"/>
-              <w:rPr>
-                <w:rFonts w:hint="default"/>
-                <w:color w:val="0000FF"/>
-                <w:lang w:val="en"/>
-              </w:rPr>
-            </w:pPr>
-            <w:r>
-              <w:rPr>
-                <w:rFonts w:hint="default"/>
-                <w:color w:val="0000FF"/>
-                <w:lang w:val="en"/>
-              </w:rPr>
-              <w:t>2</w:t>
-            </w:r>
-          </w:p>
-        </w:tc>
-        <w:tc>
-          <w:tcPr>
-            <w:tcW w:w="1833" w:type="dxa"/>
-          </w:tcPr>
-          <w:p>
-            <w:pPr>
-              <w:pStyle w:val="14"/>
-              <w:spacing w:after="0" w:line="240" w:lineRule="auto"/>
-              <w:ind w:left="0" w:leftChars="0" w:firstLine="0" w:firstLineChars="0"/>
-              <w:jc w:val="center"/>
-              <w:rPr>
-                <w:rFonts w:hint="default"/>
-                <w:color w:val="0000FF"/>
-                <w:lang w:val="en"/>
-              </w:rPr>
-            </w:pPr>
-            <w:r>
-              <w:rPr>
-                <w:rFonts w:hint="default"/>
-                <w:color w:val="0000FF"/>
-                <w:lang w:val="en"/>
-              </w:rPr>
-              <w:t>idAuthor</w:t>
-            </w:r>
-          </w:p>
-        </w:tc>
-        <w:tc>
-          <w:tcPr>
-            <w:tcW w:w="1688" w:type="dxa"/>
-          </w:tcPr>
-          <w:p>
-            <w:pPr>
-              <w:pStyle w:val="14"/>
-              <w:spacing w:after="0" w:line="240" w:lineRule="auto"/>
-              <w:ind w:left="0" w:leftChars="0" w:firstLine="0" w:firstLineChars="0"/>
-              <w:jc w:val="center"/>
-              <w:rPr>
-                <w:rFonts w:hint="default"/>
-                <w:color w:val="0000FF"/>
-                <w:lang w:val="en"/>
-              </w:rPr>
-            </w:pPr>
-            <w:r>
-              <w:rPr>
-                <w:rFonts w:hint="default"/>
-                <w:color w:val="0000FF"/>
-                <w:lang w:val="en"/>
-              </w:rPr>
-              <w:t>int</w:t>
-            </w:r>
-          </w:p>
-        </w:tc>
-        <w:tc>
-          <w:tcPr>
-            <w:tcW w:w="1688" w:type="dxa"/>
-          </w:tcPr>
-          <w:p>
-            <w:pPr>
-              <w:pStyle w:val="14"/>
-              <w:spacing w:after="0" w:line="240" w:lineRule="auto"/>
-              <w:ind w:left="0" w:leftChars="0" w:firstLine="0" w:firstLineChars="0"/>
-              <w:jc w:val="center"/>
-              <w:rPr>
-                <w:rFonts w:hint="default"/>
-                <w:color w:val="0000FF"/>
-                <w:lang w:val="en"/>
-              </w:rPr>
-            </w:pPr>
-            <w:r>
-              <w:rPr>
-                <w:rFonts w:hint="default"/>
-                <w:color w:val="0000FF"/>
-                <w:lang w:val="en"/>
-              </w:rPr>
-              <w:t>fk</w:t>
-            </w:r>
-          </w:p>
-        </w:tc>
-        <w:tc>
-          <w:tcPr>
-            <w:tcW w:w="2858" w:type="dxa"/>
-          </w:tcPr>
-          <w:p>
-            <w:pPr>
-              <w:pStyle w:val="14"/>
-              <w:spacing w:after="0" w:line="240" w:lineRule="auto"/>
-              <w:ind w:left="0" w:leftChars="0" w:firstLine="0" w:firstLineChars="0"/>
-              <w:jc w:val="center"/>
-              <w:rPr>
-                <w:rFonts w:hint="default"/>
-                <w:color w:val="0000FF"/>
-                <w:lang w:val="en"/>
-              </w:rPr>
-            </w:pPr>
-            <w:r>
-              <w:rPr>
-                <w:rFonts w:hint="default"/>
-                <w:color w:val="0000FF"/>
-                <w:lang w:val="en"/>
-              </w:rPr>
-              <w:t>tham chiếu đến id bảng Author</w:t>
             </w:r>
           </w:p>
         </w:tc>
@@ -3269,6 +3335,282 @@
                 <w:color w:val="0000FF"/>
                 <w:lang w:val="en"/>
               </w:rPr>
+              <w:t>1</w:t>
+            </w:r>
+          </w:p>
+        </w:tc>
+        <w:tc>
+          <w:tcPr>
+            <w:tcW w:w="1833" w:type="dxa"/>
+          </w:tcPr>
+          <w:p>
+            <w:pPr>
+              <w:pStyle w:val="14"/>
+              <w:spacing w:after="0" w:line="240" w:lineRule="auto"/>
+              <w:ind w:left="0" w:leftChars="0" w:firstLine="0" w:firstLineChars="0"/>
+              <w:jc w:val="center"/>
+              <w:rPr>
+                <w:rFonts w:hint="default"/>
+                <w:color w:val="0000FF"/>
+                <w:lang w:val="en"/>
+              </w:rPr>
+            </w:pPr>
+            <w:r>
+              <w:rPr>
+                <w:rFonts w:hint="default"/>
+                <w:color w:val="0000FF"/>
+                <w:lang w:val="en"/>
+              </w:rPr>
+              <w:t>id</w:t>
+            </w:r>
+          </w:p>
+        </w:tc>
+        <w:tc>
+          <w:tcPr>
+            <w:tcW w:w="1688" w:type="dxa"/>
+          </w:tcPr>
+          <w:p>
+            <w:pPr>
+              <w:pStyle w:val="14"/>
+              <w:spacing w:after="0" w:line="240" w:lineRule="auto"/>
+              <w:ind w:left="0" w:leftChars="0" w:firstLine="0" w:firstLineChars="0"/>
+              <w:jc w:val="center"/>
+              <w:rPr>
+                <w:rFonts w:hint="default"/>
+                <w:color w:val="0000FF"/>
+                <w:lang w:val="en"/>
+              </w:rPr>
+            </w:pPr>
+            <w:r>
+              <w:rPr>
+                <w:rFonts w:hint="default"/>
+                <w:color w:val="0000FF"/>
+                <w:lang w:val="en"/>
+              </w:rPr>
+              <w:t>int</w:t>
+            </w:r>
+          </w:p>
+        </w:tc>
+        <w:tc>
+          <w:tcPr>
+            <w:tcW w:w="1688" w:type="dxa"/>
+          </w:tcPr>
+          <w:p>
+            <w:pPr>
+              <w:pStyle w:val="14"/>
+              <w:spacing w:after="0" w:line="240" w:lineRule="auto"/>
+              <w:ind w:left="0" w:leftChars="0" w:firstLine="0" w:firstLineChars="0"/>
+              <w:jc w:val="center"/>
+              <w:rPr>
+                <w:rFonts w:hint="default"/>
+                <w:color w:val="0000FF"/>
+                <w:lang w:val="en"/>
+              </w:rPr>
+            </w:pPr>
+            <w:r>
+              <w:rPr>
+                <w:rFonts w:hint="default"/>
+                <w:color w:val="0000FF"/>
+                <w:lang w:val="en"/>
+              </w:rPr>
+              <w:t>pk</w:t>
+            </w:r>
+          </w:p>
+        </w:tc>
+        <w:tc>
+          <w:tcPr>
+            <w:tcW w:w="2858" w:type="dxa"/>
+          </w:tcPr>
+          <w:p>
+            <w:pPr>
+              <w:pStyle w:val="14"/>
+              <w:spacing w:after="0" w:line="240" w:lineRule="auto"/>
+              <w:ind w:left="0" w:leftChars="0" w:firstLine="0" w:firstLineChars="0"/>
+              <w:jc w:val="center"/>
+              <w:rPr>
+                <w:rFonts w:hint="default"/>
+                <w:color w:val="0000FF"/>
+                <w:lang w:val="en"/>
+              </w:rPr>
+            </w:pPr>
+          </w:p>
+        </w:tc>
+      </w:tr>
+      <w:tr>
+        <w:tblPrEx>
+          <w:tblBorders>
+            <w:top w:val="single" w:color="auto" w:sz="4" w:space="0"/>
+            <w:left w:val="single" w:color="auto" w:sz="4" w:space="0"/>
+            <w:bottom w:val="single" w:color="auto" w:sz="4" w:space="0"/>
+            <w:right w:val="single" w:color="auto" w:sz="4" w:space="0"/>
+            <w:insideH w:val="single" w:color="auto" w:sz="4" w:space="0"/>
+            <w:insideV w:val="single" w:color="auto" w:sz="4" w:space="0"/>
+          </w:tblBorders>
+        </w:tblPrEx>
+        <w:tc>
+          <w:tcPr>
+            <w:tcW w:w="801" w:type="dxa"/>
+          </w:tcPr>
+          <w:p>
+            <w:pPr>
+              <w:pStyle w:val="14"/>
+              <w:spacing w:after="0" w:line="240" w:lineRule="auto"/>
+              <w:ind w:left="0" w:leftChars="0" w:firstLine="0" w:firstLineChars="0"/>
+              <w:jc w:val="center"/>
+              <w:rPr>
+                <w:rFonts w:hint="default"/>
+                <w:color w:val="0000FF"/>
+                <w:lang w:val="en"/>
+              </w:rPr>
+            </w:pPr>
+            <w:r>
+              <w:rPr>
+                <w:rFonts w:hint="default"/>
+                <w:color w:val="0000FF"/>
+                <w:lang w:val="en"/>
+              </w:rPr>
+              <w:t>2</w:t>
+            </w:r>
+          </w:p>
+        </w:tc>
+        <w:tc>
+          <w:tcPr>
+            <w:tcW w:w="1833" w:type="dxa"/>
+          </w:tcPr>
+          <w:p>
+            <w:pPr>
+              <w:pStyle w:val="14"/>
+              <w:spacing w:after="0" w:line="240" w:lineRule="auto"/>
+              <w:ind w:left="0" w:leftChars="0" w:firstLine="0" w:firstLineChars="0"/>
+              <w:jc w:val="center"/>
+              <w:rPr>
+                <w:rFonts w:hint="default"/>
+                <w:color w:val="0000FF"/>
+                <w:lang w:val="en"/>
+              </w:rPr>
+            </w:pPr>
+            <w:r>
+              <w:rPr>
+                <w:rFonts w:hint="default"/>
+                <w:color w:val="0000FF"/>
+                <w:lang w:val="en"/>
+              </w:rPr>
+              <w:t>idAuthor</w:t>
+            </w:r>
+          </w:p>
+        </w:tc>
+        <w:tc>
+          <w:tcPr>
+            <w:tcW w:w="1688" w:type="dxa"/>
+          </w:tcPr>
+          <w:p>
+            <w:pPr>
+              <w:pStyle w:val="14"/>
+              <w:spacing w:after="0" w:line="240" w:lineRule="auto"/>
+              <w:ind w:left="0" w:leftChars="0" w:firstLine="0" w:firstLineChars="0"/>
+              <w:jc w:val="center"/>
+              <w:rPr>
+                <w:rFonts w:hint="default"/>
+                <w:color w:val="0000FF"/>
+                <w:lang w:val="en"/>
+              </w:rPr>
+            </w:pPr>
+            <w:r>
+              <w:rPr>
+                <w:rFonts w:hint="default"/>
+                <w:color w:val="0000FF"/>
+                <w:lang w:val="en"/>
+              </w:rPr>
+              <w:t>int</w:t>
+            </w:r>
+          </w:p>
+        </w:tc>
+        <w:tc>
+          <w:tcPr>
+            <w:tcW w:w="1688" w:type="dxa"/>
+          </w:tcPr>
+          <w:p>
+            <w:pPr>
+              <w:pStyle w:val="14"/>
+              <w:spacing w:after="0" w:line="240" w:lineRule="auto"/>
+              <w:ind w:left="0" w:leftChars="0" w:firstLine="0" w:firstLineChars="0"/>
+              <w:jc w:val="center"/>
+              <w:rPr>
+                <w:rFonts w:hint="default"/>
+                <w:color w:val="0000FF"/>
+                <w:lang w:val="en"/>
+              </w:rPr>
+            </w:pPr>
+            <w:r>
+              <w:rPr>
+                <w:rFonts w:hint="default"/>
+                <w:color w:val="0000FF"/>
+                <w:lang w:val="en"/>
+              </w:rPr>
+              <w:t>fk</w:t>
+            </w:r>
+          </w:p>
+        </w:tc>
+        <w:tc>
+          <w:tcPr>
+            <w:tcW w:w="2858" w:type="dxa"/>
+          </w:tcPr>
+          <w:p>
+            <w:pPr>
+              <w:pStyle w:val="14"/>
+              <w:spacing w:after="0" w:line="240" w:lineRule="auto"/>
+              <w:ind w:left="0" w:leftChars="0" w:firstLine="0" w:firstLineChars="0"/>
+              <w:jc w:val="center"/>
+              <w:rPr>
+                <w:rFonts w:hint="default"/>
+                <w:color w:val="0000FF"/>
+                <w:lang w:val="en"/>
+              </w:rPr>
+            </w:pPr>
+            <w:r>
+              <w:rPr>
+                <w:rFonts w:hint="default"/>
+                <w:color w:val="0000FF"/>
+                <w:lang w:val="en"/>
+              </w:rPr>
+              <w:t>tham chiếu đến id bảng Author</w:t>
+            </w:r>
+          </w:p>
+        </w:tc>
+      </w:tr>
+      <w:tr>
+        <w:tblPrEx>
+          <w:tblBorders>
+            <w:top w:val="single" w:color="auto" w:sz="4" w:space="0"/>
+            <w:left w:val="single" w:color="auto" w:sz="4" w:space="0"/>
+            <w:bottom w:val="single" w:color="auto" w:sz="4" w:space="0"/>
+            <w:right w:val="single" w:color="auto" w:sz="4" w:space="0"/>
+            <w:insideH w:val="single" w:color="auto" w:sz="4" w:space="0"/>
+            <w:insideV w:val="single" w:color="auto" w:sz="4" w:space="0"/>
+          </w:tblBorders>
+        </w:tblPrEx>
+        <w:tc>
+          <w:tcPr>
+            <w:tcW w:w="801" w:type="dxa"/>
+          </w:tcPr>
+          <w:p>
+            <w:pPr>
+              <w:pStyle w:val="14"/>
+              <w:spacing w:after="0" w:line="240" w:lineRule="auto"/>
+              <w:ind w:left="0" w:leftChars="0" w:firstLine="0" w:firstLineChars="0"/>
+              <w:jc w:val="center"/>
+              <w:rPr>
+                <w:rFonts w:hint="default"/>
+                <w:color w:val="0000FF"/>
+                <w:lang w:val="en"/>
+              </w:rPr>
+            </w:pPr>
+            <w:r>
+              <w:rPr>
+                <w:rFonts w:hint="default"/>
+                <w:color w:val="0000FF"/>
+                <w:lang w:val="en"/>
+              </w:rPr>
               <w:t>3</w:t>
             </w:r>
           </w:p>
@@ -3403,6 +3745,7 @@
           <w:lang w:val="en"/>
         </w:rPr>
       </w:pPr>
+      <w:bookmarkStart w:id="9" w:name="_Toc188649843"/>
       <w:r>
         <w:rPr>
           <w:rFonts w:hint="default"/>
@@ -3410,6 +3753,7 @@
         </w:rPr>
         <w:t>Categories</w:t>
       </w:r>
+      <w:bookmarkEnd w:id="9"/>
     </w:p>
     <w:tbl>
       <w:tblPr>
@@ -3819,6 +4163,7 @@
           <w:lang w:val="en"/>
         </w:rPr>
       </w:pPr>
+      <w:bookmarkStart w:id="10" w:name="_Toc1025538867"/>
       <w:r>
         <w:rPr>
           <w:rFonts w:hint="default"/>
@@ -3826,6 +4171,7 @@
         </w:rPr>
         <w:t>Author</w:t>
       </w:r>
+      <w:bookmarkEnd w:id="10"/>
     </w:p>
     <w:tbl>
       <w:tblPr>
@@ -4370,6 +4716,7 @@
           <w:lang w:val="en"/>
         </w:rPr>
       </w:pPr>
+      <w:bookmarkStart w:id="11" w:name="_Toc796524840"/>
       <w:r>
         <w:rPr>
           <w:rFonts w:hint="default"/>
@@ -4377,6 +4724,7 @@
         </w:rPr>
         <w:t>Reader types</w:t>
       </w:r>
+      <w:bookmarkEnd w:id="11"/>
     </w:p>
     <w:tbl>
       <w:tblPr>
@@ -4639,12 +4987,6 @@
             <w:insideH w:val="single" w:color="auto" w:sz="4" w:space="0"/>
             <w:insideV w:val="single" w:color="auto" w:sz="4" w:space="0"/>
           </w:tblBorders>
-          <w:tblCellMar>
-            <w:top w:w="0" w:type="dxa"/>
-            <w:left w:w="108" w:type="dxa"/>
-            <w:bottom w:w="0" w:type="dxa"/>
-            <w:right w:w="108" w:type="dxa"/>
-          </w:tblCellMar>
         </w:tblPrEx>
         <w:trPr>
           <w:trHeight w:val="90" w:hRule="atLeast"/>
@@ -4789,6 +5131,7 @@
           <w:lang w:val="en"/>
         </w:rPr>
       </w:pPr>
+      <w:bookmarkStart w:id="12" w:name="_Toc594612036"/>
       <w:r>
         <w:rPr>
           <w:rFonts w:hint="default"/>
@@ -4796,6 +5139,7 @@
         </w:rPr>
         <w:t>Book items</w:t>
       </w:r>
+      <w:bookmarkEnd w:id="12"/>
     </w:p>
     <w:tbl>
       <w:tblPr>
@@ -5277,17 +5621,7 @@
                 <w:color w:val="0000FF"/>
                 <w:lang w:val="en"/>
               </w:rPr>
-              <w:t>book_sta</w:t>
-            </w:r>
-            <w:bookmarkStart w:id="4" w:name="_GoBack"/>
-            <w:bookmarkEnd w:id="4"/>
-            <w:r>
-              <w:rPr>
-                <w:rFonts w:hint="default"/>
-                <w:color w:val="0000FF"/>
-                <w:lang w:val="en"/>
-              </w:rPr>
-              <w:t>tus</w:t>
+              <w:t>book_status</w:t>
             </w:r>
           </w:p>
         </w:tc>

</xml_diff>